<commit_message>
fin fonctionnelle niv2 plus menu confirmation modif
</commit_message>
<xml_diff>
--- a/Projet Final - Fiche correction.docx
+++ b/Projet Final - Fiche correction.docx
@@ -298,8 +298,14 @@
                 <w:numId w:val="10"/>
               </w:numPr>
               <w:spacing w:after="160" w:line="259" w:lineRule="auto"/>
-            </w:pPr>
-            <w:r>
+              <w:rPr>
+                <w:strike/>
+              </w:rPr>
+            </w:pPr>
+            <w:r>
+              <w:rPr>
+                <w:strike/>
+              </w:rPr>
               <w:t>4 masques tous utilisés</w:t>
             </w:r>
           </w:p>
@@ -311,8 +317,14 @@
                 <w:numId w:val="10"/>
               </w:numPr>
               <w:spacing w:after="160" w:line="259" w:lineRule="auto"/>
-            </w:pPr>
-            <w:r>
+              <w:rPr>
+                <w:strike/>
+              </w:rPr>
+            </w:pPr>
+            <w:r>
+              <w:rPr>
+                <w:strike/>
+              </w:rPr>
               <w:t xml:space="preserve">4 </w:t>
             </w:r>
             <w:proofErr w:type="spellStart"/>
@@ -320,6 +332,7 @@
               <w:rPr>
                 <w:i/>
                 <w:iCs/>
+                <w:strike/>
               </w:rPr>
               <w:t>prefabs</w:t>
             </w:r>
@@ -539,8 +552,14 @@
                 <w:numId w:val="8"/>
               </w:numPr>
               <w:spacing w:after="160" w:line="259" w:lineRule="auto"/>
-            </w:pPr>
-            <w:r>
+              <w:rPr>
+                <w:strike/>
+              </w:rPr>
+            </w:pPr>
+            <w:r>
+              <w:rPr>
+                <w:strike/>
+              </w:rPr>
               <w:t>Fon au noir sortie</w:t>
             </w:r>
           </w:p>
@@ -552,8 +571,14 @@
                 <w:numId w:val="8"/>
               </w:numPr>
               <w:spacing w:after="160" w:line="259" w:lineRule="auto"/>
-            </w:pPr>
-            <w:r>
+              <w:rPr>
+                <w:strike/>
+              </w:rPr>
+            </w:pPr>
+            <w:r>
+              <w:rPr>
+                <w:strike/>
+              </w:rPr>
               <w:t>Fondu entrée</w:t>
             </w:r>
           </w:p>
@@ -641,8 +666,14 @@
                 <w:numId w:val="8"/>
               </w:numPr>
               <w:spacing w:after="160" w:line="259" w:lineRule="auto"/>
-            </w:pPr>
-            <w:r>
+              <w:rPr>
+                <w:strike/>
+              </w:rPr>
+            </w:pPr>
+            <w:r>
+              <w:rPr>
+                <w:strike/>
+              </w:rPr>
               <w:t>1 séquence animée avec une coroutine</w:t>
             </w:r>
           </w:p>
@@ -966,8 +997,14 @@
                 <w:numId w:val="10"/>
               </w:numPr>
               <w:spacing w:after="160" w:line="259" w:lineRule="auto"/>
-            </w:pPr>
-            <w:r>
+              <w:rPr>
+                <w:strike/>
+              </w:rPr>
+            </w:pPr>
+            <w:r>
+              <w:rPr>
+                <w:strike/>
+              </w:rPr>
               <w:t>6 objets de jeu</w:t>
             </w:r>
           </w:p>
@@ -979,8 +1016,14 @@
                 <w:numId w:val="10"/>
               </w:numPr>
               <w:spacing w:after="160" w:line="259" w:lineRule="auto"/>
-            </w:pPr>
-            <w:r>
+              <w:rPr>
+                <w:strike/>
+              </w:rPr>
+            </w:pPr>
+            <w:r>
+              <w:rPr>
+                <w:strike/>
+              </w:rPr>
               <w:t>1 contrôleur - point flottant</w:t>
             </w:r>
           </w:p>
@@ -992,8 +1035,14 @@
                 <w:numId w:val="10"/>
               </w:numPr>
               <w:spacing w:after="160" w:line="259" w:lineRule="auto"/>
-            </w:pPr>
-            <w:r>
+              <w:rPr>
+                <w:strike/>
+              </w:rPr>
+            </w:pPr>
+            <w:r>
+              <w:rPr>
+                <w:strike/>
+              </w:rPr>
               <w:t>1 contrôleur - booléen</w:t>
             </w:r>
           </w:p>
@@ -1005,8 +1054,14 @@
                 <w:numId w:val="10"/>
               </w:numPr>
               <w:spacing w:after="160" w:line="259" w:lineRule="auto"/>
-            </w:pPr>
-            <w:r>
+              <w:rPr>
+                <w:strike/>
+              </w:rPr>
+            </w:pPr>
+            <w:r>
+              <w:rPr>
+                <w:strike/>
+              </w:rPr>
               <w:t>Maximum 4 images statiques</w:t>
             </w:r>
           </w:p>
@@ -1024,8 +1079,14 @@
                 <w:numId w:val="10"/>
               </w:numPr>
               <w:spacing w:after="160" w:line="259" w:lineRule="auto"/>
-            </w:pPr>
-            <w:r>
+              <w:rPr>
+                <w:strike/>
+              </w:rPr>
+            </w:pPr>
+            <w:r>
+              <w:rPr>
+                <w:strike/>
+              </w:rPr>
               <w:t>2 effets de particules (explosions)</w:t>
             </w:r>
           </w:p>
@@ -1037,8 +1098,14 @@
                 <w:numId w:val="10"/>
               </w:numPr>
               <w:spacing w:after="160" w:line="259" w:lineRule="auto"/>
-            </w:pPr>
-            <w:r>
+              <w:rPr>
+                <w:strike/>
+              </w:rPr>
+            </w:pPr>
+            <w:r>
+              <w:rPr>
+                <w:strike/>
+              </w:rPr>
               <w:t>Code</w:t>
             </w:r>
           </w:p>
@@ -1428,8 +1495,14 @@
                 <w:numId w:val="10"/>
               </w:numPr>
               <w:spacing w:after="160" w:line="259" w:lineRule="auto"/>
-            </w:pPr>
-            <w:r>
+              <w:rPr>
+                <w:strike/>
+              </w:rPr>
+            </w:pPr>
+            <w:r>
+              <w:rPr>
+                <w:strike/>
+              </w:rPr>
               <w:t>4 objets de jeu qui sont bougé par code</w:t>
             </w:r>
           </w:p>
@@ -1441,8 +1514,14 @@
                 <w:numId w:val="10"/>
               </w:numPr>
               <w:spacing w:after="160" w:line="259" w:lineRule="auto"/>
-            </w:pPr>
-            <w:r>
+              <w:rPr>
+                <w:strike/>
+              </w:rPr>
+            </w:pPr>
+            <w:r>
+              <w:rPr>
+                <w:strike/>
+              </w:rPr>
               <w:t>1 objet poussé</w:t>
             </w:r>
           </w:p>
@@ -1454,8 +1533,14 @@
                 <w:numId w:val="10"/>
               </w:numPr>
               <w:spacing w:after="160" w:line="259" w:lineRule="auto"/>
-            </w:pPr>
-            <w:r>
+              <w:rPr>
+                <w:strike/>
+              </w:rPr>
+            </w:pPr>
+            <w:r>
+              <w:rPr>
+                <w:strike/>
+              </w:rPr>
               <w:t>1 matériel physique</w:t>
             </w:r>
           </w:p>
@@ -1473,23 +1558,23 @@
                 <w:numId w:val="10"/>
               </w:numPr>
               <w:spacing w:after="160" w:line="259" w:lineRule="auto"/>
-            </w:pPr>
-            <w:r>
+              <w:rPr>
+                <w:strike/>
+              </w:rPr>
+            </w:pPr>
+            <w:r>
+              <w:rPr>
+                <w:strike/>
+              </w:rPr>
               <w:t xml:space="preserve">2 </w:t>
             </w:r>
             <w:r>
               <w:rPr>
                 <w:i/>
                 <w:iCs/>
-              </w:rPr>
-              <w:t>OnCollisionEnter2</w:t>
-            </w:r>
-            <w:r>
-              <w:rPr>
-                <w:i/>
-                <w:iCs/>
-              </w:rPr>
-              <w:t>D</w:t>
+                <w:strike/>
+              </w:rPr>
+              <w:t>OnCollisionEnter2D</w:t>
             </w:r>
           </w:p>
           <w:p>
@@ -1500,8 +1585,14 @@
                 <w:numId w:val="10"/>
               </w:numPr>
               <w:spacing w:after="160" w:line="259" w:lineRule="auto"/>
-            </w:pPr>
-            <w:r>
+              <w:rPr>
+                <w:strike/>
+              </w:rPr>
+            </w:pPr>
+            <w:r>
+              <w:rPr>
+                <w:strike/>
+              </w:rPr>
               <w:t>1 filtrer masques</w:t>
             </w:r>
           </w:p>
@@ -1513,14 +1604,21 @@
                 <w:numId w:val="10"/>
               </w:numPr>
               <w:spacing w:after="160" w:line="259" w:lineRule="auto"/>
-            </w:pPr>
-            <w:r>
+              <w:rPr>
+                <w:strike/>
+              </w:rPr>
+            </w:pPr>
+            <w:r>
+              <w:rPr>
+                <w:strike/>
+              </w:rPr>
               <w:t xml:space="preserve">1 </w:t>
             </w:r>
             <w:r>
               <w:rPr>
                 <w:i/>
                 <w:iCs/>
+                <w:strike/>
               </w:rPr>
               <w:t>OnTriggerEnter2D</w:t>
             </w:r>
@@ -1580,8 +1678,14 @@
                 <w:numId w:val="10"/>
               </w:numPr>
               <w:spacing w:after="160" w:line="259" w:lineRule="auto"/>
-            </w:pPr>
-            <w:r>
+              <w:rPr>
+                <w:strike/>
+              </w:rPr>
+            </w:pPr>
+            <w:r>
+              <w:rPr>
+                <w:strike/>
+              </w:rPr>
               <w:t>2 évènements</w:t>
             </w:r>
           </w:p>
@@ -1593,8 +1697,14 @@
                 <w:numId w:val="10"/>
               </w:numPr>
               <w:spacing w:after="160" w:line="259" w:lineRule="auto"/>
-            </w:pPr>
-            <w:r>
+              <w:rPr>
+                <w:strike/>
+              </w:rPr>
+            </w:pPr>
+            <w:r>
+              <w:rPr>
+                <w:strike/>
+              </w:rPr>
               <w:t>2 tuilages uniques</w:t>
             </w:r>
           </w:p>
@@ -1913,8 +2023,14 @@
                 <w:numId w:val="9"/>
               </w:numPr>
               <w:spacing w:after="160" w:line="259" w:lineRule="auto"/>
-            </w:pPr>
-            <w:r>
+              <w:rPr>
+                <w:strike/>
+              </w:rPr>
+            </w:pPr>
+            <w:r>
+              <w:rPr>
+                <w:strike/>
+              </w:rPr>
               <w:t>Nom du/des créateur(s)</w:t>
             </w:r>
           </w:p>
@@ -1926,8 +2042,14 @@
                 <w:numId w:val="9"/>
               </w:numPr>
               <w:spacing w:after="160" w:line="259" w:lineRule="auto"/>
-            </w:pPr>
-            <w:r>
+              <w:rPr>
+                <w:strike/>
+              </w:rPr>
+            </w:pPr>
+            <w:r>
+              <w:rPr>
+                <w:strike/>
+              </w:rPr>
               <w:t>2 images (animées ou non) différentes du menu</w:t>
             </w:r>
           </w:p>
@@ -1939,14 +2061,26 @@
                 <w:numId w:val="9"/>
               </w:numPr>
               <w:spacing w:after="160" w:line="259" w:lineRule="auto"/>
-            </w:pPr>
-            <w:r>
+              <w:rPr>
+                <w:strike/>
+              </w:rPr>
+            </w:pPr>
+            <w:r>
+              <w:rPr>
+                <w:strike/>
+              </w:rPr>
               <w:t xml:space="preserve">1 séquence animée avec une coroutine </w:t>
             </w:r>
             <w:r>
+              <w:rPr>
+                <w:strike/>
+              </w:rPr>
               <w:t>diff</w:t>
             </w:r>
             <w:r>
+              <w:rPr>
+                <w:strike/>
+              </w:rPr>
               <w:t xml:space="preserve"> du menu</w:t>
             </w:r>
           </w:p>
@@ -1960,6 +2094,9 @@
               <w:spacing w:after="160" w:line="259" w:lineRule="auto"/>
             </w:pPr>
             <w:r>
+              <w:rPr>
+                <w:strike/>
+              </w:rPr>
               <w:t>1 arrière-plan</w:t>
             </w:r>
           </w:p>

</xml_diff>